<commit_message>
Ausgabe von den Regeln
</commit_message>
<xml_diff>
--- a/Software_Engineering_Dokumentation.docx
+++ b/Software_Engineering_Dokumentation.docx
@@ -243,7 +243,7 @@
           <w:sz w:val="32"/>
           <w:szCs w:val="32"/>
         </w:rPr>
-        <w:t>Sophia Schmoll</w:t>
+        <w:t>Miriam Haas</w:t>
       </w:r>
     </w:p>
     <w:p>
@@ -261,7 +261,7 @@
           <w:sz w:val="32"/>
           <w:szCs w:val="32"/>
         </w:rPr>
-        <w:t>Miriam Haas</w:t>
+        <w:t>Sophia Schmoll</w:t>
       </w:r>
     </w:p>
     <w:p>
@@ -533,6 +533,12 @@
     </w:p>
     <w:sdt>
       <w:sdtPr>
+        <w:rPr>
+          <w:rFonts w:asciiTheme="minorHAnsi" w:eastAsiaTheme="minorHAnsi" w:hAnsiTheme="minorHAnsi" w:cstheme="minorBidi"/>
+          <w:sz w:val="22"/>
+          <w:szCs w:val="22"/>
+          <w:lang w:eastAsia="en-US"/>
+        </w:rPr>
         <w:id w:val="2072229731"/>
         <w:docPartObj>
           <w:docPartGallery w:val="Table of Contents"/>
@@ -541,12 +547,8 @@
       </w:sdtPr>
       <w:sdtEndPr>
         <w:rPr>
-          <w:rFonts w:asciiTheme="minorHAnsi" w:eastAsiaTheme="minorHAnsi" w:hAnsiTheme="minorHAnsi" w:cstheme="minorBidi"/>
           <w:b/>
           <w:bCs/>
-          <w:sz w:val="22"/>
-          <w:szCs w:val="22"/>
-          <w:lang w:eastAsia="en-US"/>
         </w:rPr>
       </w:sdtEndPr>
       <w:sdtContent>
@@ -1046,49 +1048,6 @@
     <w:p>
       <w:pPr>
         <w:jc w:val="both"/>
-      </w:pPr>
-    </w:p>
-    <w:p>
-      <w:pPr>
-        <w:jc w:val="both"/>
-      </w:pPr>
-    </w:p>
-    <w:p>
-      <w:pPr>
-        <w:jc w:val="both"/>
-      </w:pPr>
-    </w:p>
-    <w:p>
-      <w:pPr>
-        <w:jc w:val="both"/>
-      </w:pPr>
-    </w:p>
-    <w:p>
-      <w:pPr>
-        <w:jc w:val="both"/>
-      </w:pPr>
-    </w:p>
-    <w:p>
-      <w:pPr>
-        <w:jc w:val="both"/>
-      </w:pPr>
-    </w:p>
-    <w:p>
-      <w:pPr>
-        <w:jc w:val="both"/>
-      </w:pPr>
-      <w:r>
-        <w:br w:type="page"/>
-      </w:r>
-    </w:p>
-    <w:p>
-      <w:pPr>
-        <w:pStyle w:val="Listenabsatz"/>
-        <w:numPr>
-          <w:ilvl w:val="0"/>
-          <w:numId w:val="1"/>
-        </w:numPr>
-        <w:jc w:val="both"/>
         <w:sectPr>
           <w:headerReference w:type="default" r:id="rId8"/>
           <w:type w:val="continuous"/>
@@ -1734,6 +1693,7 @@
           <w:sz w:val="24"/>
           <w:szCs w:val="24"/>
         </w:rPr>
+        <w:lastRenderedPageBreak/>
         <w:t xml:space="preserve">Als Programmierumgebung wurde Visual Studio ausgewählt, welche bereits bei allen Teammitgliedern installiert war. </w:t>
       </w:r>
     </w:p>
@@ -1776,7 +1736,6 @@
           <w:sz w:val="24"/>
           <w:szCs w:val="24"/>
         </w:rPr>
-        <w:lastRenderedPageBreak/>
         <w:t>Allen Variablen werden englische Namen vergeben</w:t>
       </w:r>
     </w:p>
@@ -2339,7 +2298,6 @@
       </w:pPr>
       <w:bookmarkStart w:id="3" w:name="_Toc52119092"/>
       <w:r>
-        <w:lastRenderedPageBreak/>
         <w:t>2.</w:t>
       </w:r>
       <w:r>
@@ -2633,742 +2591,6 @@
         </w:rPr>
         <w:br/>
       </w:r>
-    </w:p>
-    <w:p>
-      <w:pPr>
-        <w:contextualSpacing/>
-        <w:jc w:val="left"/>
-        <w:rPr>
-          <w:rFonts w:ascii="Arial" w:hAnsi="Arial" w:cs="Arial"/>
-          <w:sz w:val="24"/>
-          <w:szCs w:val="24"/>
-        </w:rPr>
-      </w:pPr>
-    </w:p>
-    <w:p>
-      <w:pPr>
-        <w:contextualSpacing/>
-        <w:jc w:val="left"/>
-        <w:rPr>
-          <w:rFonts w:ascii="Arial" w:hAnsi="Arial" w:cs="Arial"/>
-          <w:sz w:val="24"/>
-          <w:szCs w:val="24"/>
-        </w:rPr>
-      </w:pPr>
-    </w:p>
-    <w:p>
-      <w:pPr>
-        <w:contextualSpacing/>
-        <w:jc w:val="left"/>
-        <w:rPr>
-          <w:rFonts w:ascii="Arial" w:hAnsi="Arial" w:cs="Arial"/>
-          <w:sz w:val="24"/>
-          <w:szCs w:val="24"/>
-        </w:rPr>
-      </w:pPr>
-    </w:p>
-    <w:p>
-      <w:pPr>
-        <w:contextualSpacing/>
-        <w:jc w:val="left"/>
-        <w:rPr>
-          <w:rFonts w:ascii="Arial" w:hAnsi="Arial" w:cs="Arial"/>
-          <w:sz w:val="24"/>
-          <w:szCs w:val="24"/>
-        </w:rPr>
-      </w:pPr>
-    </w:p>
-    <w:p>
-      <w:pPr>
-        <w:contextualSpacing/>
-        <w:jc w:val="left"/>
-        <w:rPr>
-          <w:rFonts w:ascii="Arial" w:hAnsi="Arial" w:cs="Arial"/>
-          <w:sz w:val="24"/>
-          <w:szCs w:val="24"/>
-        </w:rPr>
-      </w:pPr>
-    </w:p>
-    <w:p>
-      <w:pPr>
-        <w:contextualSpacing/>
-        <w:jc w:val="left"/>
-        <w:rPr>
-          <w:rFonts w:ascii="Arial" w:hAnsi="Arial" w:cs="Arial"/>
-          <w:sz w:val="24"/>
-          <w:szCs w:val="24"/>
-        </w:rPr>
-      </w:pPr>
-    </w:p>
-    <w:p>
-      <w:pPr>
-        <w:contextualSpacing/>
-        <w:jc w:val="left"/>
-        <w:rPr>
-          <w:rFonts w:ascii="Arial" w:hAnsi="Arial" w:cs="Arial"/>
-          <w:sz w:val="24"/>
-          <w:szCs w:val="24"/>
-        </w:rPr>
-      </w:pPr>
-    </w:p>
-    <w:p>
-      <w:pPr>
-        <w:contextualSpacing/>
-        <w:jc w:val="left"/>
-        <w:rPr>
-          <w:rFonts w:ascii="Arial" w:hAnsi="Arial" w:cs="Arial"/>
-          <w:sz w:val="24"/>
-          <w:szCs w:val="24"/>
-        </w:rPr>
-      </w:pPr>
-    </w:p>
-    <w:p>
-      <w:pPr>
-        <w:contextualSpacing/>
-        <w:jc w:val="left"/>
-        <w:rPr>
-          <w:rFonts w:ascii="Arial" w:hAnsi="Arial" w:cs="Arial"/>
-          <w:sz w:val="24"/>
-          <w:szCs w:val="24"/>
-        </w:rPr>
-      </w:pPr>
-    </w:p>
-    <w:p>
-      <w:pPr>
-        <w:jc w:val="left"/>
-      </w:pPr>
-    </w:p>
-    <w:p>
-      <w:pPr>
-        <w:jc w:val="left"/>
-      </w:pPr>
-    </w:p>
-    <w:p>
-      <w:pPr>
-        <w:jc w:val="both"/>
-      </w:pPr>
-    </w:p>
-    <w:p>
-      <w:r>
-        <w:br w:type="page"/>
-      </w:r>
-    </w:p>
-    <w:p>
-      <w:r>
-        <w:rPr>
-          <w:rStyle w:val="Funotenzeichen"/>
-        </w:rPr>
-        <w:lastRenderedPageBreak/>
-        <w:footnoteReference w:id="1"/>
-      </w:r>
-      <w:r>
-        <w:br w:type="page"/>
-      </w:r>
-    </w:p>
-    <w:p>
-      <w:pPr>
-        <w:jc w:val="both"/>
-      </w:pPr>
-    </w:p>
-    <w:p>
-      <w:pPr>
-        <w:jc w:val="both"/>
-      </w:pPr>
-    </w:p>
-    <w:p>
-      <w:pPr>
-        <w:jc w:val="both"/>
-      </w:pPr>
-    </w:p>
-    <w:p>
-      <w:pPr>
-        <w:jc w:val="both"/>
-      </w:pPr>
-    </w:p>
-    <w:p>
-      <w:pPr>
-        <w:jc w:val="both"/>
-      </w:pPr>
-    </w:p>
-    <w:p>
-      <w:pPr>
-        <w:jc w:val="both"/>
-      </w:pPr>
-    </w:p>
-    <w:p>
-      <w:pPr>
-        <w:jc w:val="both"/>
-      </w:pPr>
-    </w:p>
-    <w:p>
-      <w:pPr>
-        <w:jc w:val="both"/>
-      </w:pPr>
-    </w:p>
-    <w:p>
-      <w:pPr>
-        <w:jc w:val="both"/>
-      </w:pPr>
-    </w:p>
-    <w:p>
-      <w:pPr>
-        <w:jc w:val="both"/>
-      </w:pPr>
-    </w:p>
-    <w:p>
-      <w:pPr>
-        <w:jc w:val="both"/>
-      </w:pPr>
-    </w:p>
-    <w:p>
-      <w:pPr>
-        <w:jc w:val="both"/>
-      </w:pPr>
-    </w:p>
-    <w:p>
-      <w:pPr>
-        <w:jc w:val="both"/>
-      </w:pPr>
-    </w:p>
-    <w:p>
-      <w:pPr>
-        <w:jc w:val="both"/>
-      </w:pPr>
-    </w:p>
-    <w:p>
-      <w:pPr>
-        <w:jc w:val="both"/>
-      </w:pPr>
-    </w:p>
-    <w:p>
-      <w:pPr>
-        <w:jc w:val="both"/>
-      </w:pPr>
-    </w:p>
-    <w:p>
-      <w:pPr>
-        <w:jc w:val="both"/>
-      </w:pPr>
-    </w:p>
-    <w:p>
-      <w:pPr>
-        <w:jc w:val="both"/>
-      </w:pPr>
-    </w:p>
-    <w:p>
-      <w:pPr>
-        <w:jc w:val="both"/>
-      </w:pPr>
-    </w:p>
-    <w:p>
-      <w:pPr>
-        <w:jc w:val="both"/>
-      </w:pPr>
-    </w:p>
-    <w:p>
-      <w:pPr>
-        <w:jc w:val="both"/>
-      </w:pPr>
-    </w:p>
-    <w:p>
-      <w:pPr>
-        <w:jc w:val="both"/>
-      </w:pPr>
-    </w:p>
-    <w:p>
-      <w:pPr>
-        <w:jc w:val="both"/>
-      </w:pPr>
-    </w:p>
-    <w:p>
-      <w:pPr>
-        <w:jc w:val="both"/>
-      </w:pPr>
-    </w:p>
-    <w:p>
-      <w:pPr>
-        <w:jc w:val="both"/>
-      </w:pPr>
-    </w:p>
-    <w:p>
-      <w:pPr>
-        <w:jc w:val="both"/>
-      </w:pPr>
-    </w:p>
-    <w:p>
-      <w:pPr>
-        <w:jc w:val="both"/>
-      </w:pPr>
-    </w:p>
-    <w:p>
-      <w:pPr>
-        <w:jc w:val="both"/>
-      </w:pPr>
-    </w:p>
-    <w:p>
-      <w:pPr>
-        <w:jc w:val="both"/>
-      </w:pPr>
-    </w:p>
-    <w:p>
-      <w:pPr>
-        <w:jc w:val="both"/>
-      </w:pPr>
-    </w:p>
-    <w:p>
-      <w:pPr>
-        <w:jc w:val="both"/>
-      </w:pPr>
-    </w:p>
-    <w:p>
-      <w:pPr>
-        <w:jc w:val="both"/>
-      </w:pPr>
-    </w:p>
-    <w:p>
-      <w:pPr>
-        <w:jc w:val="both"/>
-      </w:pPr>
-    </w:p>
-    <w:p>
-      <w:pPr>
-        <w:jc w:val="both"/>
-      </w:pPr>
-    </w:p>
-    <w:p>
-      <w:pPr>
-        <w:jc w:val="both"/>
-      </w:pPr>
-    </w:p>
-    <w:p>
-      <w:pPr>
-        <w:jc w:val="both"/>
-      </w:pPr>
-    </w:p>
-    <w:p>
-      <w:pPr>
-        <w:jc w:val="both"/>
-      </w:pPr>
-    </w:p>
-    <w:p>
-      <w:pPr>
-        <w:jc w:val="both"/>
-      </w:pPr>
-    </w:p>
-    <w:p>
-      <w:pPr>
-        <w:jc w:val="both"/>
-      </w:pPr>
-    </w:p>
-    <w:p>
-      <w:pPr>
-        <w:jc w:val="both"/>
-      </w:pPr>
-    </w:p>
-    <w:p>
-      <w:pPr>
-        <w:jc w:val="both"/>
-      </w:pPr>
-    </w:p>
-    <w:p>
-      <w:pPr>
-        <w:jc w:val="both"/>
-      </w:pPr>
-    </w:p>
-    <w:p>
-      <w:pPr>
-        <w:jc w:val="both"/>
-      </w:pPr>
-    </w:p>
-    <w:p>
-      <w:pPr>
-        <w:jc w:val="both"/>
-      </w:pPr>
-    </w:p>
-    <w:p>
-      <w:pPr>
-        <w:jc w:val="both"/>
-      </w:pPr>
-    </w:p>
-    <w:p>
-      <w:pPr>
-        <w:jc w:val="both"/>
-      </w:pPr>
-    </w:p>
-    <w:p>
-      <w:pPr>
-        <w:jc w:val="both"/>
-      </w:pPr>
-    </w:p>
-    <w:p>
-      <w:pPr>
-        <w:jc w:val="both"/>
-      </w:pPr>
-    </w:p>
-    <w:p>
-      <w:pPr>
-        <w:jc w:val="both"/>
-      </w:pPr>
-    </w:p>
-    <w:p>
-      <w:pPr>
-        <w:jc w:val="both"/>
-      </w:pPr>
-    </w:p>
-    <w:p>
-      <w:pPr>
-        <w:jc w:val="both"/>
-      </w:pPr>
-    </w:p>
-    <w:p>
-      <w:pPr>
-        <w:jc w:val="both"/>
-      </w:pPr>
-    </w:p>
-    <w:p>
-      <w:pPr>
-        <w:jc w:val="both"/>
-      </w:pPr>
-    </w:p>
-    <w:p>
-      <w:pPr>
-        <w:jc w:val="both"/>
-      </w:pPr>
-    </w:p>
-    <w:p>
-      <w:pPr>
-        <w:jc w:val="both"/>
-      </w:pPr>
-    </w:p>
-    <w:p>
-      <w:pPr>
-        <w:jc w:val="both"/>
-      </w:pPr>
-    </w:p>
-    <w:p>
-      <w:pPr>
-        <w:jc w:val="both"/>
-      </w:pPr>
-    </w:p>
-    <w:p>
-      <w:pPr>
-        <w:jc w:val="both"/>
-      </w:pPr>
-    </w:p>
-    <w:p>
-      <w:pPr>
-        <w:jc w:val="both"/>
-      </w:pPr>
-    </w:p>
-    <w:p>
-      <w:pPr>
-        <w:jc w:val="both"/>
-      </w:pPr>
-    </w:p>
-    <w:p>
-      <w:pPr>
-        <w:jc w:val="both"/>
-      </w:pPr>
-    </w:p>
-    <w:p>
-      <w:pPr>
-        <w:jc w:val="both"/>
-      </w:pPr>
-    </w:p>
-    <w:p>
-      <w:pPr>
-        <w:jc w:val="both"/>
-      </w:pPr>
-    </w:p>
-    <w:p>
-      <w:pPr>
-        <w:jc w:val="both"/>
-      </w:pPr>
-    </w:p>
-    <w:p>
-      <w:pPr>
-        <w:jc w:val="both"/>
-      </w:pPr>
-    </w:p>
-    <w:p>
-      <w:pPr>
-        <w:jc w:val="both"/>
-      </w:pPr>
-    </w:p>
-    <w:p>
-      <w:pPr>
-        <w:jc w:val="both"/>
-      </w:pPr>
-    </w:p>
-    <w:p>
-      <w:pPr>
-        <w:jc w:val="both"/>
-      </w:pPr>
-    </w:p>
-    <w:p>
-      <w:pPr>
-        <w:jc w:val="both"/>
-      </w:pPr>
-    </w:p>
-    <w:p>
-      <w:pPr>
-        <w:jc w:val="both"/>
-      </w:pPr>
-    </w:p>
-    <w:p>
-      <w:pPr>
-        <w:jc w:val="both"/>
-      </w:pPr>
-    </w:p>
-    <w:p>
-      <w:pPr>
-        <w:jc w:val="both"/>
-      </w:pPr>
-    </w:p>
-    <w:p>
-      <w:pPr>
-        <w:jc w:val="both"/>
-      </w:pPr>
-    </w:p>
-    <w:p>
-      <w:pPr>
-        <w:jc w:val="both"/>
-      </w:pPr>
-    </w:p>
-    <w:p>
-      <w:pPr>
-        <w:jc w:val="both"/>
-      </w:pPr>
-    </w:p>
-    <w:p>
-      <w:pPr>
-        <w:jc w:val="both"/>
-      </w:pPr>
-    </w:p>
-    <w:p>
-      <w:pPr>
-        <w:jc w:val="both"/>
-      </w:pPr>
-    </w:p>
-    <w:p>
-      <w:pPr>
-        <w:jc w:val="both"/>
-      </w:pPr>
-    </w:p>
-    <w:p>
-      <w:pPr>
-        <w:jc w:val="both"/>
-      </w:pPr>
-    </w:p>
-    <w:p>
-      <w:pPr>
-        <w:jc w:val="both"/>
-      </w:pPr>
-    </w:p>
-    <w:p>
-      <w:pPr>
-        <w:jc w:val="both"/>
-      </w:pPr>
-    </w:p>
-    <w:p>
-      <w:pPr>
-        <w:jc w:val="both"/>
-      </w:pPr>
-    </w:p>
-    <w:p>
-      <w:pPr>
-        <w:jc w:val="both"/>
-      </w:pPr>
-    </w:p>
-    <w:p>
-      <w:pPr>
-        <w:jc w:val="both"/>
-      </w:pPr>
-    </w:p>
-    <w:p>
-      <w:pPr>
-        <w:jc w:val="both"/>
-      </w:pPr>
-    </w:p>
-    <w:p>
-      <w:pPr>
-        <w:jc w:val="both"/>
-      </w:pPr>
-    </w:p>
-    <w:p>
-      <w:pPr>
-        <w:jc w:val="both"/>
-      </w:pPr>
-    </w:p>
-    <w:p>
-      <w:pPr>
-        <w:jc w:val="both"/>
-      </w:pPr>
-    </w:p>
-    <w:p>
-      <w:pPr>
-        <w:jc w:val="both"/>
-      </w:pPr>
-    </w:p>
-    <w:p>
-      <w:pPr>
-        <w:jc w:val="both"/>
-      </w:pPr>
-    </w:p>
-    <w:p>
-      <w:pPr>
-        <w:jc w:val="both"/>
-      </w:pPr>
-    </w:p>
-    <w:p>
-      <w:pPr>
-        <w:jc w:val="both"/>
-      </w:pPr>
-    </w:p>
-    <w:p>
-      <w:pPr>
-        <w:jc w:val="both"/>
-      </w:pPr>
-    </w:p>
-    <w:p>
-      <w:pPr>
-        <w:jc w:val="both"/>
-      </w:pPr>
-    </w:p>
-    <w:p>
-      <w:pPr>
-        <w:jc w:val="both"/>
-      </w:pPr>
-    </w:p>
-    <w:p>
-      <w:pPr>
-        <w:jc w:val="both"/>
-      </w:pPr>
-    </w:p>
-    <w:p>
-      <w:pPr>
-        <w:jc w:val="both"/>
-      </w:pPr>
-    </w:p>
-    <w:p>
-      <w:pPr>
-        <w:jc w:val="both"/>
-      </w:pPr>
-    </w:p>
-    <w:p>
-      <w:pPr>
-        <w:jc w:val="both"/>
-      </w:pPr>
-    </w:p>
-    <w:p>
-      <w:pPr>
-        <w:jc w:val="both"/>
-      </w:pPr>
-    </w:p>
-    <w:p>
-      <w:pPr>
-        <w:jc w:val="both"/>
-      </w:pPr>
-    </w:p>
-    <w:p>
-      <w:pPr>
-        <w:jc w:val="both"/>
-      </w:pPr>
-    </w:p>
-    <w:p>
-      <w:pPr>
-        <w:jc w:val="both"/>
-      </w:pPr>
-    </w:p>
-    <w:p>
-      <w:pPr>
-        <w:jc w:val="both"/>
-      </w:pPr>
-    </w:p>
-    <w:p>
-      <w:pPr>
-        <w:jc w:val="both"/>
-      </w:pPr>
-    </w:p>
-    <w:p>
-      <w:pPr>
-        <w:jc w:val="both"/>
-      </w:pPr>
-    </w:p>
-    <w:p>
-      <w:pPr>
-        <w:jc w:val="both"/>
-      </w:pPr>
-    </w:p>
-    <w:p>
-      <w:pPr>
-        <w:jc w:val="both"/>
-      </w:pPr>
-    </w:p>
-    <w:p>
-      <w:pPr>
-        <w:jc w:val="both"/>
-      </w:pPr>
-    </w:p>
-    <w:p>
-      <w:pPr>
-        <w:jc w:val="both"/>
-      </w:pPr>
-    </w:p>
-    <w:p>
-      <w:pPr>
-        <w:jc w:val="both"/>
-      </w:pPr>
-    </w:p>
-    <w:p>
-      <w:pPr>
-        <w:jc w:val="both"/>
-      </w:pPr>
-    </w:p>
-    <w:p>
-      <w:pPr>
-        <w:jc w:val="both"/>
-      </w:pPr>
-    </w:p>
-    <w:p>
-      <w:pPr>
-        <w:jc w:val="both"/>
-      </w:pPr>
-    </w:p>
-    <w:p>
-      <w:pPr>
-        <w:jc w:val="both"/>
-      </w:pPr>
-    </w:p>
-    <w:p>
-      <w:pPr>
-        <w:jc w:val="both"/>
-      </w:pPr>
-    </w:p>
-    <w:p>
-      <w:pPr>
-        <w:jc w:val="both"/>
-      </w:pPr>
-    </w:p>
-    <w:p>
-      <w:pPr>
-        <w:jc w:val="both"/>
-      </w:pPr>
-    </w:p>
-    <w:p>
-      <w:pPr>
-        <w:jc w:val="both"/>
-      </w:pPr>
-    </w:p>
-    <w:p>
-      <w:pPr>
-        <w:jc w:val="both"/>
-      </w:pPr>
-    </w:p>
-    <w:p>
-      <w:pPr>
-        <w:jc w:val="both"/>
-      </w:pPr>
     </w:p>
     <w:sectPr>
       <w:footerReference w:type="default" r:id="rId10"/>
@@ -3418,6 +2640,7 @@
         <w:docPartUnique/>
       </w:docPartObj>
     </w:sdtPr>
+    <w:sdtEndPr/>
     <w:sdtContent>
       <w:p>
         <w:pPr>
@@ -3478,27 +2701,43 @@
       </w:r>
     </w:p>
   </w:footnote>
-  <w:footnote w:id="1">
-    <w:p>
-      <w:pPr>
-        <w:pStyle w:val="Funotentext"/>
-      </w:pPr>
-      <w:r>
-        <w:rPr>
-          <w:rStyle w:val="Funotenzeichen"/>
-        </w:rPr>
-        <w:footnoteRef/>
-      </w:r>
-      <w:r>
-        <w:t xml:space="preserve"> </w:t>
-      </w:r>
-    </w:p>
-  </w:footnote>
 </w:footnotes>
 </file>
 
 <file path=word/header1.xml><?xml version="1.0" encoding="utf-8"?>
 <w:hdr xmlns:wpc="http://schemas.microsoft.com/office/word/2010/wordprocessingCanvas" xmlns:cx="http://schemas.microsoft.com/office/drawing/2014/chartex" xmlns:cx1="http://schemas.microsoft.com/office/drawing/2015/9/8/chartex" xmlns:cx2="http://schemas.microsoft.com/office/drawing/2015/10/21/chartex" xmlns:cx3="http://schemas.microsoft.com/office/drawing/2016/5/9/chartex" xmlns:cx4="http://schemas.microsoft.com/office/drawing/2016/5/10/chartex" xmlns:cx5="http://schemas.microsoft.com/office/drawing/2016/5/11/chartex" xmlns:cx6="http://schemas.microsoft.com/office/drawing/2016/5/12/chartex" xmlns:cx7="http://schemas.microsoft.com/office/drawing/2016/5/13/chartex" xmlns:cx8="http://schemas.microsoft.com/office/drawing/2016/5/14/chartex" xmlns:mc="http://schemas.openxmlformats.org/markup-compatibility/2006" xmlns:aink="http://schemas.microsoft.com/office/drawing/2016/ink" xmlns:am3d="http://schemas.microsoft.com/office/drawing/2017/model3d" xmlns:o="urn:schemas-microsoft-com:office:office" xmlns:r="http://schemas.openxmlformats.org/officeDocument/2006/relationships" xmlns:m="http://schemas.openxmlformats.org/officeDocument/2006/math" xmlns:v="urn:schemas-microsoft-com:vml" xmlns:wp14="http://schemas.microsoft.com/office/word/2010/wordprocessingDrawing" xmlns:wp="http://schemas.openxmlformats.org/drawingml/2006/wordprocessingDrawing" xmlns:w10="urn:schemas-microsoft-com:office:word" xmlns:w="http://schemas.openxmlformats.org/wordprocessingml/2006/main" xmlns:w14="http://schemas.microsoft.com/office/word/2010/wordml" xmlns:w15="http://schemas.microsoft.com/office/word/2012/wordml" xmlns:w16cex="http://schemas.microsoft.com/office/word/2018/wordml/cex" xmlns:w16cid="http://schemas.microsoft.com/office/word/2016/wordml/cid" xmlns:w16="http://schemas.microsoft.com/office/word/2018/wordml" xmlns:w16se="http://schemas.microsoft.com/office/word/2015/wordml/symex" xmlns:wpg="http://schemas.microsoft.com/office/word/2010/wordprocessingGroup" xmlns:wpi="http://schemas.microsoft.com/office/word/2010/wordprocessingInk" xmlns:wne="http://schemas.microsoft.com/office/word/2006/wordml" xmlns:wps="http://schemas.microsoft.com/office/word/2010/wordprocessingShape" mc:Ignorable="w14 w15 w16se w16cid w16 w16cex wp14">
+  <w:p>
+    <w:pPr>
+      <w:pStyle w:val="Kopfzeile"/>
+      <w:rPr>
+        <w:noProof/>
+      </w:rPr>
+    </w:pPr>
+  </w:p>
+  <w:p>
+    <w:pPr>
+      <w:pStyle w:val="Kopfzeile"/>
+      <w:rPr>
+        <w:noProof/>
+      </w:rPr>
+    </w:pPr>
+  </w:p>
+  <w:p>
+    <w:pPr>
+      <w:pStyle w:val="Kopfzeile"/>
+      <w:rPr>
+        <w:noProof/>
+      </w:rPr>
+    </w:pPr>
+  </w:p>
+  <w:p>
+    <w:pPr>
+      <w:pStyle w:val="Kopfzeile"/>
+      <w:rPr>
+        <w:noProof/>
+      </w:rPr>
+    </w:pPr>
+  </w:p>
   <w:p>
     <w:pPr>
       <w:pStyle w:val="Kopfzeile"/>

</xml_diff>